<commit_message>
Änderungen an den Anleitungen
</commit_message>
<xml_diff>
--- a/Maker/Anbauteil_DC_Motor/DC_Motor Anleitung.docx
+++ b/Maker/Anbauteil_DC_Motor/DC_Motor Anleitung.docx
@@ -783,8 +783,19 @@
     </w:p>
     <w:p>
       <w:r>
-        <w:t>Die Achse mit 7mm Nachbohren</w:t>
+        <w:t>Die Achse mit 7</w:t>
       </w:r>
+      <w:r>
+        <w:t xml:space="preserve">,5 </w:t>
+      </w:r>
+      <w:r>
+        <w:t xml:space="preserve">mm </w:t>
+      </w:r>
+      <w:proofErr w:type="gramStart"/>
+      <w:r>
+        <w:t>Nachbohren</w:t>
+      </w:r>
+      <w:proofErr w:type="gramEnd"/>
       <w:r>
         <w:t xml:space="preserve"> das die </w:t>
       </w:r>
@@ -792,7 +803,228 @@
         <w:t>Achse besser läuft</w:t>
       </w:r>
     </w:p>
-    <w:p/>
+    <w:p>
+      <w:r>
+        <w:rPr>
+          <w:noProof/>
+        </w:rPr>
+        <w:lastRenderedPageBreak/>
+        <w:drawing>
+          <wp:inline distT="0" distB="0" distL="0" distR="0" wp14:anchorId="2DB6D741" wp14:editId="495E0AB3">
+            <wp:extent cx="2541578" cy="1906954"/>
+            <wp:effectExtent l="0" t="0" r="0" b="0"/>
+            <wp:docPr id="2083604861" name="Grafik 1"/>
+            <wp:cNvGraphicFramePr>
+              <a:graphicFrameLocks xmlns:a="http://schemas.openxmlformats.org/drawingml/2006/main" noChangeAspect="1"/>
+            </wp:cNvGraphicFramePr>
+            <a:graphic xmlns:a="http://schemas.openxmlformats.org/drawingml/2006/main">
+              <a:graphicData uri="http://schemas.openxmlformats.org/drawingml/2006/picture">
+                <pic:pic xmlns:pic="http://schemas.openxmlformats.org/drawingml/2006/picture">
+                  <pic:nvPicPr>
+                    <pic:cNvPr id="0" name="Picture 1"/>
+                    <pic:cNvPicPr>
+                      <a:picLocks noChangeAspect="1" noChangeArrowheads="1"/>
+                    </pic:cNvPicPr>
+                  </pic:nvPicPr>
+                  <pic:blipFill>
+                    <a:blip r:embed="rId9" cstate="print">
+                      <a:extLst>
+                        <a:ext uri="{28A0092B-C50C-407E-A947-70E740481C1C}">
+                          <a14:useLocalDpi xmlns:a14="http://schemas.microsoft.com/office/drawing/2010/main" val="0"/>
+                        </a:ext>
+                      </a:extLst>
+                    </a:blip>
+                    <a:srcRect/>
+                    <a:stretch>
+                      <a:fillRect/>
+                    </a:stretch>
+                  </pic:blipFill>
+                  <pic:spPr bwMode="auto">
+                    <a:xfrm>
+                      <a:off x="0" y="0"/>
+                      <a:ext cx="2544651" cy="1909260"/>
+                    </a:xfrm>
+                    <a:prstGeom prst="rect">
+                      <a:avLst/>
+                    </a:prstGeom>
+                    <a:noFill/>
+                    <a:ln>
+                      <a:noFill/>
+                    </a:ln>
+                  </pic:spPr>
+                </pic:pic>
+              </a:graphicData>
+            </a:graphic>
+          </wp:inline>
+        </w:drawing>
+      </w:r>
+      <w:r>
+        <w:t xml:space="preserve">    </w:t>
+      </w:r>
+      <w:r>
+        <w:rPr>
+          <w:noProof/>
+        </w:rPr>
+        <w:drawing>
+          <wp:inline distT="0" distB="0" distL="0" distR="0" wp14:anchorId="054B20C5" wp14:editId="2947FA67">
+            <wp:extent cx="1509970" cy="2013965"/>
+            <wp:effectExtent l="0" t="0" r="0" b="5715"/>
+            <wp:docPr id="1369201281" name="Grafik 2"/>
+            <wp:cNvGraphicFramePr>
+              <a:graphicFrameLocks xmlns:a="http://schemas.openxmlformats.org/drawingml/2006/main" noChangeAspect="1"/>
+            </wp:cNvGraphicFramePr>
+            <a:graphic xmlns:a="http://schemas.openxmlformats.org/drawingml/2006/main">
+              <a:graphicData uri="http://schemas.openxmlformats.org/drawingml/2006/picture">
+                <pic:pic xmlns:pic="http://schemas.openxmlformats.org/drawingml/2006/picture">
+                  <pic:nvPicPr>
+                    <pic:cNvPr id="0" name="Picture 2"/>
+                    <pic:cNvPicPr>
+                      <a:picLocks noChangeAspect="1" noChangeArrowheads="1"/>
+                    </pic:cNvPicPr>
+                  </pic:nvPicPr>
+                  <pic:blipFill>
+                    <a:blip r:embed="rId10" cstate="print">
+                      <a:extLst>
+                        <a:ext uri="{28A0092B-C50C-407E-A947-70E740481C1C}">
+                          <a14:useLocalDpi xmlns:a14="http://schemas.microsoft.com/office/drawing/2010/main" val="0"/>
+                        </a:ext>
+                      </a:extLst>
+                    </a:blip>
+                    <a:srcRect/>
+                    <a:stretch>
+                      <a:fillRect/>
+                    </a:stretch>
+                  </pic:blipFill>
+                  <pic:spPr bwMode="auto">
+                    <a:xfrm>
+                      <a:off x="0" y="0"/>
+                      <a:ext cx="1528964" cy="2039299"/>
+                    </a:xfrm>
+                    <a:prstGeom prst="rect">
+                      <a:avLst/>
+                    </a:prstGeom>
+                    <a:noFill/>
+                    <a:ln>
+                      <a:noFill/>
+                    </a:ln>
+                  </pic:spPr>
+                </pic:pic>
+              </a:graphicData>
+            </a:graphic>
+          </wp:inline>
+        </w:drawing>
+      </w:r>
+    </w:p>
+    <w:p>
+      <w:r>
+        <w:rPr>
+          <w:noProof/>
+        </w:rPr>
+        <w:drawing>
+          <wp:inline distT="0" distB="0" distL="0" distR="0" wp14:anchorId="5932986E" wp14:editId="02AE5874">
+            <wp:extent cx="3727939" cy="2796160"/>
+            <wp:effectExtent l="0" t="0" r="6350" b="4445"/>
+            <wp:docPr id="1863643931" name="Grafik 4"/>
+            <wp:cNvGraphicFramePr>
+              <a:graphicFrameLocks xmlns:a="http://schemas.openxmlformats.org/drawingml/2006/main" noChangeAspect="1"/>
+            </wp:cNvGraphicFramePr>
+            <a:graphic xmlns:a="http://schemas.openxmlformats.org/drawingml/2006/main">
+              <a:graphicData uri="http://schemas.openxmlformats.org/drawingml/2006/picture">
+                <pic:pic xmlns:pic="http://schemas.openxmlformats.org/drawingml/2006/picture">
+                  <pic:nvPicPr>
+                    <pic:cNvPr id="0" name="Picture 4"/>
+                    <pic:cNvPicPr>
+                      <a:picLocks noChangeAspect="1" noChangeArrowheads="1"/>
+                    </pic:cNvPicPr>
+                  </pic:nvPicPr>
+                  <pic:blipFill>
+                    <a:blip r:embed="rId11" cstate="print">
+                      <a:extLst>
+                        <a:ext uri="{28A0092B-C50C-407E-A947-70E740481C1C}">
+                          <a14:useLocalDpi xmlns:a14="http://schemas.microsoft.com/office/drawing/2010/main" val="0"/>
+                        </a:ext>
+                      </a:extLst>
+                    </a:blip>
+                    <a:srcRect/>
+                    <a:stretch>
+                      <a:fillRect/>
+                    </a:stretch>
+                  </pic:blipFill>
+                  <pic:spPr bwMode="auto">
+                    <a:xfrm>
+                      <a:off x="0" y="0"/>
+                      <a:ext cx="3733742" cy="2800512"/>
+                    </a:xfrm>
+                    <a:prstGeom prst="rect">
+                      <a:avLst/>
+                    </a:prstGeom>
+                    <a:noFill/>
+                    <a:ln>
+                      <a:noFill/>
+                    </a:ln>
+                  </pic:spPr>
+                </pic:pic>
+              </a:graphicData>
+            </a:graphic>
+          </wp:inline>
+        </w:drawing>
+      </w:r>
+    </w:p>
+    <w:p>
+      <w:r>
+        <w:rPr>
+          <w:noProof/>
+        </w:rPr>
+        <w:drawing>
+          <wp:inline distT="0" distB="0" distL="0" distR="0" wp14:anchorId="4986E54C" wp14:editId="48D73238">
+            <wp:extent cx="3704493" cy="2778574"/>
+            <wp:effectExtent l="0" t="0" r="0" b="3175"/>
+            <wp:docPr id="424871779" name="Grafik 3"/>
+            <wp:cNvGraphicFramePr>
+              <a:graphicFrameLocks xmlns:a="http://schemas.openxmlformats.org/drawingml/2006/main" noChangeAspect="1"/>
+            </wp:cNvGraphicFramePr>
+            <a:graphic xmlns:a="http://schemas.openxmlformats.org/drawingml/2006/main">
+              <a:graphicData uri="http://schemas.openxmlformats.org/drawingml/2006/picture">
+                <pic:pic xmlns:pic="http://schemas.openxmlformats.org/drawingml/2006/picture">
+                  <pic:nvPicPr>
+                    <pic:cNvPr id="0" name="Picture 3"/>
+                    <pic:cNvPicPr>
+                      <a:picLocks noChangeAspect="1" noChangeArrowheads="1"/>
+                    </pic:cNvPicPr>
+                  </pic:nvPicPr>
+                  <pic:blipFill>
+                    <a:blip r:embed="rId12" cstate="print">
+                      <a:extLst>
+                        <a:ext uri="{28A0092B-C50C-407E-A947-70E740481C1C}">
+                          <a14:useLocalDpi xmlns:a14="http://schemas.microsoft.com/office/drawing/2010/main" val="0"/>
+                        </a:ext>
+                      </a:extLst>
+                    </a:blip>
+                    <a:srcRect/>
+                    <a:stretch>
+                      <a:fillRect/>
+                    </a:stretch>
+                  </pic:blipFill>
+                  <pic:spPr bwMode="auto">
+                    <a:xfrm>
+                      <a:off x="0" y="0"/>
+                      <a:ext cx="3706082" cy="2779766"/>
+                    </a:xfrm>
+                    <a:prstGeom prst="rect">
+                      <a:avLst/>
+                    </a:prstGeom>
+                    <a:noFill/>
+                    <a:ln>
+                      <a:noFill/>
+                    </a:ln>
+                  </pic:spPr>
+                </pic:pic>
+              </a:graphicData>
+            </a:graphic>
+          </wp:inline>
+        </w:drawing>
+      </w:r>
+    </w:p>
     <w:p/>
     <w:p/>
     <w:sectPr>

</xml_diff>

<commit_message>
Bilder für den Platinenaufbau eingefügt
</commit_message>
<xml_diff>
--- a/Maker/Anbauteil_DC_Motor/DC_Motor Anleitung.docx
+++ b/Maker/Anbauteil_DC_Motor/DC_Motor Anleitung.docx
@@ -87,7 +87,7 @@
     <w:p/>
     <w:tbl>
       <w:tblPr>
-        <w:tblW w:w="9406" w:type="dxa"/>
+        <w:tblW w:w="10197" w:type="dxa"/>
         <w:tblCellMar>
           <w:left w:w="70" w:type="dxa"/>
           <w:right w:w="70" w:type="dxa"/>
@@ -95,17 +95,17 @@
         <w:tblLook w:val="04A0" w:firstRow="1" w:lastRow="0" w:firstColumn="1" w:lastColumn="0" w:noHBand="0" w:noVBand="1"/>
       </w:tblPr>
       <w:tblGrid>
-        <w:gridCol w:w="1794"/>
-        <w:gridCol w:w="640"/>
+        <w:gridCol w:w="1439"/>
+        <w:gridCol w:w="391"/>
         <w:gridCol w:w="8714"/>
       </w:tblGrid>
       <w:tr>
         <w:trPr>
-          <w:trHeight w:val="300"/>
+          <w:trHeight w:val="304"/>
         </w:trPr>
         <w:tc>
           <w:tcPr>
-            <w:tcW w:w="1794" w:type="dxa"/>
+            <w:tcW w:w="1406" w:type="dxa"/>
             <w:tcBorders>
               <w:top w:val="nil"/>
               <w:left w:val="nil"/>
@@ -144,7 +144,7 @@
         </w:tc>
         <w:tc>
           <w:tcPr>
-            <w:tcW w:w="640" w:type="dxa"/>
+            <w:tcW w:w="391" w:type="dxa"/>
             <w:tcBorders>
               <w:top w:val="nil"/>
               <w:left w:val="nil"/>
@@ -181,7 +181,7 @@
         </w:tc>
         <w:tc>
           <w:tcPr>
-            <w:tcW w:w="6972" w:type="dxa"/>
+            <w:tcW w:w="8400" w:type="dxa"/>
             <w:tcBorders>
               <w:top w:val="nil"/>
               <w:left w:val="nil"/>
@@ -209,11 +209,11 @@
       </w:tr>
       <w:tr>
         <w:trPr>
-          <w:trHeight w:val="300"/>
+          <w:trHeight w:val="304"/>
         </w:trPr>
         <w:tc>
           <w:tcPr>
-            <w:tcW w:w="1794" w:type="dxa"/>
+            <w:tcW w:w="1406" w:type="dxa"/>
             <w:tcBorders>
               <w:top w:val="nil"/>
               <w:left w:val="nil"/>
@@ -252,7 +252,7 @@
         </w:tc>
         <w:tc>
           <w:tcPr>
-            <w:tcW w:w="640" w:type="dxa"/>
+            <w:tcW w:w="391" w:type="dxa"/>
             <w:tcBorders>
               <w:top w:val="nil"/>
               <w:left w:val="nil"/>
@@ -289,7 +289,7 @@
         </w:tc>
         <w:tc>
           <w:tcPr>
-            <w:tcW w:w="6972" w:type="dxa"/>
+            <w:tcW w:w="8400" w:type="dxa"/>
             <w:tcBorders>
               <w:top w:val="nil"/>
               <w:left w:val="nil"/>
@@ -317,11 +317,11 @@
       </w:tr>
       <w:tr>
         <w:trPr>
-          <w:trHeight w:val="300"/>
+          <w:trHeight w:val="304"/>
         </w:trPr>
         <w:tc>
           <w:tcPr>
-            <w:tcW w:w="1794" w:type="dxa"/>
+            <w:tcW w:w="1406" w:type="dxa"/>
             <w:tcBorders>
               <w:top w:val="nil"/>
               <w:left w:val="nil"/>
@@ -360,7 +360,7 @@
         </w:tc>
         <w:tc>
           <w:tcPr>
-            <w:tcW w:w="640" w:type="dxa"/>
+            <w:tcW w:w="391" w:type="dxa"/>
             <w:tcBorders>
               <w:top w:val="nil"/>
               <w:left w:val="nil"/>
@@ -397,7 +397,7 @@
         </w:tc>
         <w:tc>
           <w:tcPr>
-            <w:tcW w:w="6972" w:type="dxa"/>
+            <w:tcW w:w="8400" w:type="dxa"/>
             <w:tcBorders>
               <w:top w:val="nil"/>
               <w:left w:val="nil"/>
@@ -425,11 +425,11 @@
       </w:tr>
       <w:tr>
         <w:trPr>
-          <w:trHeight w:val="300"/>
+          <w:trHeight w:val="304"/>
         </w:trPr>
         <w:tc>
           <w:tcPr>
-            <w:tcW w:w="1794" w:type="dxa"/>
+            <w:tcW w:w="1406" w:type="dxa"/>
             <w:tcBorders>
               <w:top w:val="nil"/>
               <w:left w:val="nil"/>
@@ -467,7 +467,7 @@
         </w:tc>
         <w:tc>
           <w:tcPr>
-            <w:tcW w:w="640" w:type="dxa"/>
+            <w:tcW w:w="391" w:type="dxa"/>
             <w:tcBorders>
               <w:top w:val="nil"/>
               <w:left w:val="nil"/>
@@ -504,7 +504,7 @@
         </w:tc>
         <w:tc>
           <w:tcPr>
-            <w:tcW w:w="6972" w:type="dxa"/>
+            <w:tcW w:w="8400" w:type="dxa"/>
             <w:tcBorders>
               <w:top w:val="nil"/>
               <w:left w:val="nil"/>
@@ -545,11 +545,11 @@
       </w:tr>
       <w:tr>
         <w:trPr>
-          <w:trHeight w:val="300"/>
+          <w:trHeight w:val="304"/>
         </w:trPr>
         <w:tc>
           <w:tcPr>
-            <w:tcW w:w="1794" w:type="dxa"/>
+            <w:tcW w:w="1406" w:type="dxa"/>
             <w:tcBorders>
               <w:top w:val="nil"/>
               <w:left w:val="nil"/>
@@ -587,7 +587,7 @@
         </w:tc>
         <w:tc>
           <w:tcPr>
-            <w:tcW w:w="640" w:type="dxa"/>
+            <w:tcW w:w="391" w:type="dxa"/>
             <w:tcBorders>
               <w:top w:val="nil"/>
               <w:left w:val="nil"/>
@@ -624,7 +624,7 @@
         </w:tc>
         <w:tc>
           <w:tcPr>
-            <w:tcW w:w="6972" w:type="dxa"/>
+            <w:tcW w:w="8400" w:type="dxa"/>
             <w:tcBorders>
               <w:top w:val="nil"/>
               <w:left w:val="nil"/>
@@ -665,11 +665,11 @@
       </w:tr>
       <w:tr>
         <w:trPr>
-          <w:trHeight w:val="300"/>
+          <w:trHeight w:val="304"/>
         </w:trPr>
         <w:tc>
           <w:tcPr>
-            <w:tcW w:w="1794" w:type="dxa"/>
+            <w:tcW w:w="1406" w:type="dxa"/>
             <w:tcBorders>
               <w:top w:val="nil"/>
               <w:left w:val="nil"/>
@@ -705,7 +705,7 @@
         </w:tc>
         <w:tc>
           <w:tcPr>
-            <w:tcW w:w="640" w:type="dxa"/>
+            <w:tcW w:w="391" w:type="dxa"/>
             <w:tcBorders>
               <w:top w:val="nil"/>
               <w:left w:val="nil"/>
@@ -742,7 +742,7 @@
         </w:tc>
         <w:tc>
           <w:tcPr>
-            <w:tcW w:w="6972" w:type="dxa"/>
+            <w:tcW w:w="8400" w:type="dxa"/>
             <w:tcBorders>
               <w:top w:val="nil"/>
               <w:left w:val="nil"/>
@@ -765,6 +765,346 @@
                 <w14:ligatures w14:val="none"/>
               </w:rPr>
             </w:pPr>
+          </w:p>
+        </w:tc>
+      </w:tr>
+      <w:tr>
+        <w:trPr>
+          <w:trHeight w:val="304"/>
+        </w:trPr>
+        <w:tc>
+          <w:tcPr>
+            <w:tcW w:w="1406" w:type="dxa"/>
+            <w:tcBorders>
+              <w:top w:val="nil"/>
+              <w:left w:val="nil"/>
+              <w:bottom w:val="nil"/>
+              <w:right w:val="nil"/>
+            </w:tcBorders>
+            <w:noWrap/>
+            <w:vAlign w:val="bottom"/>
+          </w:tcPr>
+          <w:p>
+            <w:pPr>
+              <w:spacing w:after="0" w:line="240" w:lineRule="auto"/>
+              <w:rPr>
+                <w:rFonts w:ascii="Calibri" w:eastAsia="Times New Roman" w:hAnsi="Calibri" w:cs="Calibri"/>
+                <w:color w:val="000000"/>
+                <w:kern w:val="0"/>
+                <w:lang w:eastAsia="de-DE"/>
+                <w14:ligatures w14:val="none"/>
+              </w:rPr>
+            </w:pPr>
+            <w:r>
+              <w:rPr>
+                <w:rFonts w:ascii="Calibri" w:eastAsia="Times New Roman" w:hAnsi="Calibri" w:cs="Calibri"/>
+                <w:color w:val="000000"/>
+                <w:kern w:val="0"/>
+                <w:lang w:eastAsia="de-DE"/>
+                <w14:ligatures w14:val="none"/>
+              </w:rPr>
+              <w:t>Motor Treiber L293D</w:t>
+            </w:r>
+          </w:p>
+        </w:tc>
+        <w:tc>
+          <w:tcPr>
+            <w:tcW w:w="391" w:type="dxa"/>
+            <w:tcBorders>
+              <w:top w:val="nil"/>
+              <w:left w:val="nil"/>
+              <w:bottom w:val="nil"/>
+              <w:right w:val="nil"/>
+            </w:tcBorders>
+            <w:noWrap/>
+            <w:vAlign w:val="bottom"/>
+          </w:tcPr>
+          <w:p>
+            <w:pPr>
+              <w:spacing w:after="0" w:line="240" w:lineRule="auto"/>
+              <w:jc w:val="right"/>
+              <w:rPr>
+                <w:rFonts w:ascii="Calibri" w:eastAsia="Times New Roman" w:hAnsi="Calibri" w:cs="Calibri"/>
+                <w:color w:val="000000"/>
+                <w:kern w:val="0"/>
+                <w:lang w:eastAsia="de-DE"/>
+                <w14:ligatures w14:val="none"/>
+              </w:rPr>
+            </w:pPr>
+            <w:r>
+              <w:rPr>
+                <w:rFonts w:ascii="Calibri" w:eastAsia="Times New Roman" w:hAnsi="Calibri" w:cs="Calibri"/>
+                <w:color w:val="000000"/>
+                <w:kern w:val="0"/>
+                <w:lang w:eastAsia="de-DE"/>
+                <w14:ligatures w14:val="none"/>
+              </w:rPr>
+              <w:t>1</w:t>
+            </w:r>
+          </w:p>
+        </w:tc>
+        <w:tc>
+          <w:tcPr>
+            <w:tcW w:w="8400" w:type="dxa"/>
+            <w:tcBorders>
+              <w:top w:val="nil"/>
+              <w:left w:val="nil"/>
+              <w:bottom w:val="nil"/>
+              <w:right w:val="nil"/>
+            </w:tcBorders>
+            <w:noWrap/>
+            <w:vAlign w:val="bottom"/>
+          </w:tcPr>
+          <w:p>
+            <w:pPr>
+              <w:spacing w:after="0" w:line="240" w:lineRule="auto"/>
+              <w:rPr>
+                <w:rFonts w:ascii="Calibri" w:eastAsia="Times New Roman" w:hAnsi="Calibri" w:cs="Calibri"/>
+                <w:color w:val="0563C1"/>
+                <w:kern w:val="0"/>
+                <w:u w:val="single"/>
+                <w:lang w:eastAsia="de-DE"/>
+                <w14:ligatures w14:val="none"/>
+              </w:rPr>
+            </w:pPr>
+            <w:r>
+              <w:rPr>
+                <w:rFonts w:ascii="Calibri" w:eastAsia="Times New Roman" w:hAnsi="Calibri" w:cs="Calibri"/>
+                <w:color w:val="0563C1"/>
+                <w:kern w:val="0"/>
+                <w:u w:val="single"/>
+                <w:lang w:eastAsia="de-DE"/>
+                <w14:ligatures w14:val="none"/>
+              </w:rPr>
+              <w:t>https://www.reichelt.de/de/de/shop/produkt/push-pull_ttl-logik_4-kanal-treiber_0_6_aout_dip-16-9661</w:t>
+            </w:r>
+          </w:p>
+        </w:tc>
+      </w:tr>
+      <w:tr>
+        <w:trPr>
+          <w:trHeight w:val="304"/>
+        </w:trPr>
+        <w:tc>
+          <w:tcPr>
+            <w:tcW w:w="1406" w:type="dxa"/>
+            <w:tcBorders>
+              <w:top w:val="nil"/>
+              <w:left w:val="nil"/>
+              <w:bottom w:val="nil"/>
+              <w:right w:val="nil"/>
+            </w:tcBorders>
+            <w:noWrap/>
+            <w:vAlign w:val="bottom"/>
+          </w:tcPr>
+          <w:p>
+            <w:pPr>
+              <w:spacing w:after="0" w:line="240" w:lineRule="auto"/>
+              <w:rPr>
+                <w:rFonts w:ascii="Calibri" w:eastAsia="Times New Roman" w:hAnsi="Calibri" w:cs="Calibri"/>
+                <w:color w:val="000000"/>
+                <w:kern w:val="0"/>
+                <w:lang w:eastAsia="de-DE"/>
+                <w14:ligatures w14:val="none"/>
+              </w:rPr>
+            </w:pPr>
+            <w:r>
+              <w:rPr>
+                <w:rFonts w:ascii="Calibri" w:eastAsia="Times New Roman" w:hAnsi="Calibri" w:cs="Calibri"/>
+                <w:color w:val="000000"/>
+                <w:kern w:val="0"/>
+                <w:lang w:eastAsia="de-DE"/>
+                <w14:ligatures w14:val="none"/>
+              </w:rPr>
+              <w:t>ATtiny 85</w:t>
+            </w:r>
+          </w:p>
+        </w:tc>
+        <w:tc>
+          <w:tcPr>
+            <w:tcW w:w="391" w:type="dxa"/>
+            <w:tcBorders>
+              <w:top w:val="nil"/>
+              <w:left w:val="nil"/>
+              <w:bottom w:val="nil"/>
+              <w:right w:val="nil"/>
+            </w:tcBorders>
+            <w:noWrap/>
+            <w:vAlign w:val="bottom"/>
+          </w:tcPr>
+          <w:p>
+            <w:pPr>
+              <w:spacing w:after="0" w:line="240" w:lineRule="auto"/>
+              <w:jc w:val="right"/>
+              <w:rPr>
+                <w:rFonts w:ascii="Calibri" w:eastAsia="Times New Roman" w:hAnsi="Calibri" w:cs="Calibri"/>
+                <w:color w:val="000000"/>
+                <w:kern w:val="0"/>
+                <w:lang w:eastAsia="de-DE"/>
+                <w14:ligatures w14:val="none"/>
+              </w:rPr>
+            </w:pPr>
+            <w:r>
+              <w:rPr>
+                <w:rFonts w:ascii="Calibri" w:eastAsia="Times New Roman" w:hAnsi="Calibri" w:cs="Calibri"/>
+                <w:color w:val="000000"/>
+                <w:kern w:val="0"/>
+                <w:lang w:eastAsia="de-DE"/>
+                <w14:ligatures w14:val="none"/>
+              </w:rPr>
+              <w:t>1</w:t>
+            </w:r>
+          </w:p>
+        </w:tc>
+        <w:tc>
+          <w:tcPr>
+            <w:tcW w:w="8400" w:type="dxa"/>
+            <w:tcBorders>
+              <w:top w:val="nil"/>
+              <w:left w:val="nil"/>
+              <w:bottom w:val="nil"/>
+              <w:right w:val="nil"/>
+            </w:tcBorders>
+            <w:noWrap/>
+            <w:vAlign w:val="bottom"/>
+          </w:tcPr>
+          <w:p>
+            <w:pPr>
+              <w:spacing w:after="0" w:line="240" w:lineRule="auto"/>
+              <w:rPr>
+                <w:rFonts w:ascii="Calibri" w:eastAsia="Times New Roman" w:hAnsi="Calibri" w:cs="Calibri"/>
+                <w:color w:val="0563C1"/>
+                <w:kern w:val="0"/>
+                <w:u w:val="single"/>
+                <w:lang w:eastAsia="de-DE"/>
+                <w14:ligatures w14:val="none"/>
+              </w:rPr>
+            </w:pPr>
+            <w:r>
+              <w:rPr>
+                <w:rFonts w:ascii="Calibri" w:eastAsia="Times New Roman" w:hAnsi="Calibri" w:cs="Calibri"/>
+                <w:color w:val="0563C1"/>
+                <w:kern w:val="0"/>
+                <w:u w:val="single"/>
+                <w:lang w:eastAsia="de-DE"/>
+                <w14:ligatures w14:val="none"/>
+              </w:rPr>
+              <w:t>https://www.reichelt.de/de/de/shop/produkt/8-bit-attiny_avr-risc_mikrocontroller_8_kb_20_mhz_dip-8-69299</w:t>
+            </w:r>
+          </w:p>
+        </w:tc>
+      </w:tr>
+      <w:tr>
+        <w:trPr>
+          <w:trHeight w:val="304"/>
+        </w:trPr>
+        <w:tc>
+          <w:tcPr>
+            <w:tcW w:w="1406" w:type="dxa"/>
+            <w:tcBorders>
+              <w:top w:val="nil"/>
+              <w:left w:val="nil"/>
+              <w:bottom w:val="nil"/>
+              <w:right w:val="nil"/>
+            </w:tcBorders>
+            <w:noWrap/>
+            <w:vAlign w:val="bottom"/>
+          </w:tcPr>
+          <w:p>
+            <w:pPr>
+              <w:spacing w:after="0" w:line="240" w:lineRule="auto"/>
+              <w:rPr>
+                <w:rFonts w:ascii="Calibri" w:eastAsia="Times New Roman" w:hAnsi="Calibri" w:cs="Calibri"/>
+                <w:color w:val="000000"/>
+                <w:kern w:val="0"/>
+                <w:lang w:eastAsia="de-DE"/>
+                <w14:ligatures w14:val="none"/>
+              </w:rPr>
+            </w:pPr>
+            <w:r>
+              <w:rPr>
+                <w:rFonts w:ascii="Calibri" w:eastAsia="Times New Roman" w:hAnsi="Calibri" w:cs="Calibri"/>
+                <w:color w:val="000000"/>
+                <w:kern w:val="0"/>
+                <w:lang w:eastAsia="de-DE"/>
+                <w14:ligatures w14:val="none"/>
+              </w:rPr>
+              <w:t>Dip Sockel</w:t>
+            </w:r>
+          </w:p>
+        </w:tc>
+        <w:tc>
+          <w:tcPr>
+            <w:tcW w:w="391" w:type="dxa"/>
+            <w:tcBorders>
+              <w:top w:val="nil"/>
+              <w:left w:val="nil"/>
+              <w:bottom w:val="nil"/>
+              <w:right w:val="nil"/>
+            </w:tcBorders>
+            <w:noWrap/>
+            <w:vAlign w:val="bottom"/>
+          </w:tcPr>
+          <w:p>
+            <w:pPr>
+              <w:spacing w:after="0" w:line="240" w:lineRule="auto"/>
+              <w:jc w:val="right"/>
+              <w:rPr>
+                <w:rFonts w:ascii="Calibri" w:eastAsia="Times New Roman" w:hAnsi="Calibri" w:cs="Calibri"/>
+                <w:color w:val="000000"/>
+                <w:kern w:val="0"/>
+                <w:lang w:eastAsia="de-DE"/>
+                <w14:ligatures w14:val="none"/>
+              </w:rPr>
+            </w:pPr>
+            <w:r>
+              <w:rPr>
+                <w:rFonts w:ascii="Calibri" w:eastAsia="Times New Roman" w:hAnsi="Calibri" w:cs="Calibri"/>
+                <w:color w:val="000000"/>
+                <w:kern w:val="0"/>
+                <w:lang w:eastAsia="de-DE"/>
+                <w14:ligatures w14:val="none"/>
+              </w:rPr>
+              <w:t>1</w:t>
+            </w:r>
+          </w:p>
+        </w:tc>
+        <w:tc>
+          <w:tcPr>
+            <w:tcW w:w="8400" w:type="dxa"/>
+            <w:tcBorders>
+              <w:top w:val="nil"/>
+              <w:left w:val="nil"/>
+              <w:bottom w:val="nil"/>
+              <w:right w:val="nil"/>
+            </w:tcBorders>
+            <w:noWrap/>
+            <w:vAlign w:val="bottom"/>
+          </w:tcPr>
+          <w:p>
+            <w:pPr>
+              <w:spacing w:after="0" w:line="240" w:lineRule="auto"/>
+              <w:rPr>
+                <w:rFonts w:ascii="Calibri" w:eastAsia="Times New Roman" w:hAnsi="Calibri" w:cs="Calibri"/>
+                <w:color w:val="0563C1"/>
+                <w:kern w:val="0"/>
+                <w:u w:val="single"/>
+                <w:lang w:eastAsia="de-DE"/>
+                <w14:ligatures w14:val="none"/>
+              </w:rPr>
+            </w:pPr>
+            <w:hyperlink r:id="rId9" w:history="1">
+              <w:r>
+                <w:rPr>
+                  <w:rStyle w:val="Hyperlink"/>
+                  <w:rFonts w:ascii="Calibri" w:eastAsia="Times New Roman" w:hAnsi="Calibri" w:cs="Calibri"/>
+                  <w:kern w:val="0"/>
+                  <w:lang w:eastAsia="de-DE"/>
+                  <w14:ligatures w14:val="none"/>
+                </w:rPr>
+                <w:t>https://www.reichelt.de/de/de/shop/produkt/ic-sockel_8-polig_doppelter_federkontakt-8230</w:t>
+              </w:r>
+            </w:hyperlink>
           </w:p>
         </w:tc>
       </w:tr>
@@ -789,13 +1129,8 @@
         <w:t xml:space="preserve">,5 </w:t>
       </w:r>
       <w:r>
-        <w:t xml:space="preserve">mm </w:t>
+        <w:t>mm Nachbohren</w:t>
       </w:r>
-      <w:proofErr w:type="gramStart"/>
-      <w:r>
-        <w:t>Nachbohren</w:t>
-      </w:r>
-      <w:proofErr w:type="gramEnd"/>
       <w:r>
         <w:t xml:space="preserve"> das die </w:t>
       </w:r>
@@ -805,10 +1140,75 @@
     </w:p>
     <w:p>
       <w:r>
+        <w:br w:type="page"/>
+      </w:r>
+    </w:p>
+    <w:p>
+      <w:r>
+        <w:lastRenderedPageBreak/>
+        <w:t>Als Treiber für den Motor kommt ein L293D zum Einsatz. Bei diesem werden beide Kanäle parallel geschaltet genutzt um höhere Ströme zu erreichen.</w:t>
+      </w:r>
+    </w:p>
+    <w:p>
+      <w:r>
         <w:rPr>
           <w:noProof/>
         </w:rPr>
-        <w:lastRenderedPageBreak/>
+        <w:drawing>
+          <wp:inline distT="0" distB="0" distL="0" distR="0" wp14:anchorId="45FA20E5" wp14:editId="27CCD2D3">
+            <wp:extent cx="5629275" cy="5305425"/>
+            <wp:effectExtent l="0" t="0" r="9525" b="9525"/>
+            <wp:docPr id="1664520250" name="Grafik 1"/>
+            <wp:cNvGraphicFramePr>
+              <a:graphicFrameLocks xmlns:a="http://schemas.openxmlformats.org/drawingml/2006/main" noChangeAspect="1"/>
+            </wp:cNvGraphicFramePr>
+            <a:graphic xmlns:a="http://schemas.openxmlformats.org/drawingml/2006/main">
+              <a:graphicData uri="http://schemas.openxmlformats.org/drawingml/2006/picture">
+                <pic:pic xmlns:pic="http://schemas.openxmlformats.org/drawingml/2006/picture">
+                  <pic:nvPicPr>
+                    <pic:cNvPr id="0" name="Picture 1"/>
+                    <pic:cNvPicPr>
+                      <a:picLocks noChangeAspect="1" noChangeArrowheads="1"/>
+                    </pic:cNvPicPr>
+                  </pic:nvPicPr>
+                  <pic:blipFill>
+                    <a:blip r:embed="rId10">
+                      <a:extLst>
+                        <a:ext uri="{28A0092B-C50C-407E-A947-70E740481C1C}">
+                          <a14:useLocalDpi xmlns:a14="http://schemas.microsoft.com/office/drawing/2010/main" val="0"/>
+                        </a:ext>
+                      </a:extLst>
+                    </a:blip>
+                    <a:srcRect/>
+                    <a:stretch>
+                      <a:fillRect/>
+                    </a:stretch>
+                  </pic:blipFill>
+                  <pic:spPr bwMode="auto">
+                    <a:xfrm>
+                      <a:off x="0" y="0"/>
+                      <a:ext cx="5629275" cy="5305425"/>
+                    </a:xfrm>
+                    <a:prstGeom prst="rect">
+                      <a:avLst/>
+                    </a:prstGeom>
+                    <a:noFill/>
+                    <a:ln>
+                      <a:noFill/>
+                    </a:ln>
+                  </pic:spPr>
+                </pic:pic>
+              </a:graphicData>
+            </a:graphic>
+          </wp:inline>
+        </w:drawing>
+      </w:r>
+    </w:p>
+    <w:p>
+      <w:r>
+        <w:rPr>
+          <w:noProof/>
+        </w:rPr>
         <w:drawing>
           <wp:inline distT="0" distB="0" distL="0" distR="0" wp14:anchorId="2DB6D741" wp14:editId="495E0AB3">
             <wp:extent cx="2541578" cy="1906954"/>
@@ -827,7 +1227,7 @@
                     </pic:cNvPicPr>
                   </pic:nvPicPr>
                   <pic:blipFill>
-                    <a:blip r:embed="rId9" cstate="print">
+                    <a:blip r:embed="rId11" cstate="print">
                       <a:extLst>
                         <a:ext uri="{28A0092B-C50C-407E-A947-70E740481C1C}">
                           <a14:useLocalDpi xmlns:a14="http://schemas.microsoft.com/office/drawing/2010/main" val="0"/>
@@ -883,7 +1283,7 @@
                     </pic:cNvPicPr>
                   </pic:nvPicPr>
                   <pic:blipFill>
-                    <a:blip r:embed="rId10" cstate="print">
+                    <a:blip r:embed="rId12" cstate="print">
                       <a:extLst>
                         <a:ext uri="{28A0092B-C50C-407E-A947-70E740481C1C}">
                           <a14:useLocalDpi xmlns:a14="http://schemas.microsoft.com/office/drawing/2010/main" val="0"/>
@@ -920,8 +1320,9 @@
         <w:rPr>
           <w:noProof/>
         </w:rPr>
+        <w:lastRenderedPageBreak/>
         <w:drawing>
-          <wp:inline distT="0" distB="0" distL="0" distR="0" wp14:anchorId="5932986E" wp14:editId="02AE5874">
+          <wp:inline distT="0" distB="0" distL="0" distR="0" wp14:anchorId="5932986E" wp14:editId="6B15DA22">
             <wp:extent cx="3727939" cy="2796160"/>
             <wp:effectExtent l="0" t="0" r="6350" b="4445"/>
             <wp:docPr id="1863643931" name="Grafik 4"/>
@@ -938,7 +1339,7 @@
                     </pic:cNvPicPr>
                   </pic:nvPicPr>
                   <pic:blipFill>
-                    <a:blip r:embed="rId11" cstate="print">
+                    <a:blip r:embed="rId13" cstate="print">
                       <a:extLst>
                         <a:ext uri="{28A0092B-C50C-407E-A947-70E740481C1C}">
                           <a14:useLocalDpi xmlns:a14="http://schemas.microsoft.com/office/drawing/2010/main" val="0"/>
@@ -976,7 +1377,7 @@
           <w:noProof/>
         </w:rPr>
         <w:drawing>
-          <wp:inline distT="0" distB="0" distL="0" distR="0" wp14:anchorId="4986E54C" wp14:editId="48D73238">
+          <wp:inline distT="0" distB="0" distL="0" distR="0" wp14:anchorId="4986E54C" wp14:editId="637DC5B0">
             <wp:extent cx="3704493" cy="2778574"/>
             <wp:effectExtent l="0" t="0" r="0" b="3175"/>
             <wp:docPr id="424871779" name="Grafik 3"/>
@@ -993,7 +1394,7 @@
                     </pic:cNvPicPr>
                   </pic:nvPicPr>
                   <pic:blipFill>
-                    <a:blip r:embed="rId12" cstate="print">
+                    <a:blip r:embed="rId14" cstate="print">
                       <a:extLst>
                         <a:ext uri="{28A0092B-C50C-407E-A947-70E740481C1C}">
                           <a14:useLocalDpi xmlns:a14="http://schemas.microsoft.com/office/drawing/2010/main" val="0"/>
@@ -2079,12 +2480,23 @@
     <w:name w:val="Hyperlink"/>
     <w:basedOn w:val="Absatz-Standardschriftart"/>
     <w:uiPriority w:val="99"/>
+    <w:unhideWhenUsed/>
+    <w:rsid w:val="00207468"/>
+    <w:rPr>
+      <w:color w:val="0563C1"/>
+      <w:u w:val="single"/>
+    </w:rPr>
+  </w:style>
+  <w:style w:type="character" w:styleId="NichtaufgelsteErwhnung">
+    <w:name w:val="Unresolved Mention"/>
+    <w:basedOn w:val="Absatz-Standardschriftart"/>
+    <w:uiPriority w:val="99"/>
     <w:semiHidden/>
     <w:unhideWhenUsed/>
-    <w:rsid w:val="00207468"/>
-    <w:rPr>
-      <w:color w:val="0563C1"/>
-      <w:u w:val="single"/>
+    <w:rsid w:val="001B3E8D"/>
+    <w:rPr>
+      <w:color w:val="605E5C"/>
+      <w:shd w:val="clear" w:color="auto" w:fill="E1DFDD"/>
     </w:rPr>
   </w:style>
 </w:styles>

</xml_diff>